<commit_message>
updating paper, adding overrepresented function notes
</commit_message>
<xml_diff>
--- a/paper/BcSlGWAS_fulldraft_v2.3.docx
+++ b/paper/BcSlGWAS_fulldraft_v2.3.docx
@@ -14211,7 +14211,21 @@
           <w:sz w:val="24"/>
           <w:szCs w:val="24"/>
         </w:rPr>
-        <w:t xml:space="preserve">all of the different tomato genotypes with </w:t>
+        <w:t>all of the different tomato genotypes</w:t>
+      </w:r>
+      <w:r>
+        <w:rPr>
+          <w:sz w:val="24"/>
+          <w:szCs w:val="24"/>
+        </w:rPr>
+        <w:t>,</w:t>
+      </w:r>
+      <w:r>
+        <w:rPr>
+          <w:sz w:val="24"/>
+          <w:szCs w:val="24"/>
+        </w:rPr>
+        <w:t xml:space="preserve"> with </w:t>
       </w:r>
       <w:r>
         <w:rPr>
@@ -14410,6 +14424,7 @@
         </w:rPr>
         <w:t xml:space="preserve"> while </w:t>
       </w:r>
+      <w:commentRangeStart w:id="4"/>
       <w:r>
         <w:rPr>
           <w:sz w:val="24"/>
@@ -14459,6 +14474,13 @@
         </w:rPr>
         <w:t xml:space="preserve"> </w:t>
       </w:r>
+      <w:commentRangeEnd w:id="4"/>
+      <w:r>
+        <w:rPr>
+          <w:rStyle w:val="CommentReference"/>
+        </w:rPr>
+        <w:commentReference w:id="4"/>
+      </w:r>
       <w:r>
         <w:rPr>
           <w:sz w:val="24"/>
@@ -14507,7 +14529,21 @@
           <w:sz w:val="24"/>
           <w:szCs w:val="24"/>
         </w:rPr>
-        <w:t xml:space="preserve"> genes using a 2kbp window </w:t>
+        <w:t xml:space="preserve"> genes</w:t>
+      </w:r>
+      <w:r>
+        <w:rPr>
+          <w:sz w:val="24"/>
+          <w:szCs w:val="24"/>
+        </w:rPr>
+        <w:t>,</w:t>
+      </w:r>
+      <w:r>
+        <w:rPr>
+          <w:sz w:val="24"/>
+          <w:szCs w:val="24"/>
+        </w:rPr>
+        <w:t xml:space="preserve"> using a 2kbp window </w:t>
       </w:r>
       <w:r>
         <w:rPr>
@@ -14577,6 +14613,13 @@
           <w:sz w:val="24"/>
           <w:szCs w:val="24"/>
         </w:rPr>
+        <w:t xml:space="preserve">in </w:t>
+      </w:r>
+      <w:r>
+        <w:rPr>
+          <w:sz w:val="24"/>
+          <w:szCs w:val="24"/>
+        </w:rPr>
         <w:t xml:space="preserve">all 12 </w:t>
       </w:r>
       <w:r>
@@ -14647,73 +14690,115 @@
           <w:sz w:val="24"/>
           <w:szCs w:val="24"/>
         </w:rPr>
+        <w:t xml:space="preserve">. This is </w:t>
+      </w:r>
+      <w:r>
+        <w:rPr>
+          <w:sz w:val="24"/>
+          <w:szCs w:val="24"/>
+        </w:rPr>
+        <w:t xml:space="preserve">indicative of multiple </w:t>
+      </w:r>
+      <w:r>
+        <w:rPr>
+          <w:sz w:val="24"/>
+          <w:szCs w:val="24"/>
+        </w:rPr>
+        <w:lastRenderedPageBreak/>
+        <w:t>haplotypes contributing to virulence</w:t>
+      </w:r>
+      <w:r>
+        <w:rPr>
+          <w:sz w:val="24"/>
+          <w:szCs w:val="24"/>
+        </w:rPr>
+        <w:t xml:space="preserve"> at the candidate genes, with individual SNPs sampling unique haplotypes within a region</w:t>
+      </w:r>
+      <w:r>
+        <w:rPr>
+          <w:sz w:val="24"/>
+          <w:szCs w:val="24"/>
+        </w:rPr>
+        <w:t xml:space="preserve"> (Figure R8)</w:t>
+      </w:r>
+      <w:r>
+        <w:rPr>
+          <w:sz w:val="24"/>
+          <w:szCs w:val="24"/>
+        </w:rPr>
         <w:t xml:space="preserve">. </w:t>
       </w:r>
-      <w:commentRangeStart w:id="4"/>
-      <w:r>
-        <w:rPr>
-          <w:sz w:val="24"/>
-          <w:szCs w:val="24"/>
-        </w:rPr>
-        <w:t xml:space="preserve">This is </w:t>
-      </w:r>
-      <w:r>
-        <w:rPr>
-          <w:sz w:val="24"/>
-          <w:szCs w:val="24"/>
-        </w:rPr>
-        <w:t xml:space="preserve">indicative of multiple haplotypes </w:t>
-      </w:r>
-      <w:r>
-        <w:rPr>
-          <w:sz w:val="24"/>
-          <w:szCs w:val="24"/>
-        </w:rPr>
-        <w:lastRenderedPageBreak/>
-        <w:t>contributing to virulence</w:t>
-      </w:r>
-      <w:r>
-        <w:rPr>
-          <w:sz w:val="24"/>
-          <w:szCs w:val="24"/>
-        </w:rPr>
-        <w:t xml:space="preserve"> at the candidate genes, with individual SNPs sampling unique haplotypes within a region</w:t>
-      </w:r>
-      <w:r>
-        <w:rPr>
-          <w:sz w:val="24"/>
-          <w:szCs w:val="24"/>
-        </w:rPr>
-        <w:t xml:space="preserve"> </w:t>
-      </w:r>
-      <w:commentRangeStart w:id="5"/>
-      <w:r>
-        <w:rPr>
-          <w:sz w:val="24"/>
-          <w:szCs w:val="24"/>
-        </w:rPr>
-        <w:t>(Figure R8)</w:t>
-      </w:r>
-      <w:r>
-        <w:rPr>
-          <w:sz w:val="24"/>
-          <w:szCs w:val="24"/>
-        </w:rPr>
-        <w:t xml:space="preserve">. </w:t>
-      </w:r>
-      <w:commentRangeEnd w:id="4"/>
-      <w:r>
-        <w:rPr>
-          <w:rStyle w:val="CommentReference"/>
-        </w:rPr>
-        <w:commentReference w:id="4"/>
-      </w:r>
-      <w:commentRangeEnd w:id="5"/>
-      <w:r>
-        <w:rPr>
-          <w:rStyle w:val="CommentReference"/>
-        </w:rPr>
-        <w:commentReference w:id="5"/>
+      <w:r>
+        <w:rPr>
+          <w:sz w:val="24"/>
+          <w:szCs w:val="24"/>
+        </w:rPr>
+        <w:t xml:space="preserve">Significant SNPs at a single </w:t>
+      </w:r>
+      <w:proofErr w:type="spellStart"/>
+      <w:r>
+        <w:rPr>
+          <w:sz w:val="24"/>
+          <w:szCs w:val="24"/>
+        </w:rPr>
+        <w:t>c</w:t>
+      </w:r>
+      <w:r>
+        <w:rPr>
+          <w:sz w:val="24"/>
+          <w:szCs w:val="24"/>
+        </w:rPr>
+        <w:t>erato-platanin</w:t>
+      </w:r>
+      <w:proofErr w:type="spellEnd"/>
+      <w:r>
+        <w:rPr>
+          <w:sz w:val="24"/>
+          <w:szCs w:val="24"/>
+        </w:rPr>
+        <w:t xml:space="preserve"> gene (BcT4_4591) vary in </w:t>
+      </w:r>
+      <w:r>
+        <w:rPr>
+          <w:sz w:val="24"/>
+          <w:szCs w:val="24"/>
+        </w:rPr>
+        <w:t xml:space="preserve">direction of </w:t>
+      </w:r>
+      <w:r>
+        <w:rPr>
+          <w:sz w:val="24"/>
+          <w:szCs w:val="24"/>
+        </w:rPr>
+        <w:t xml:space="preserve">effect depending on tomato host genotype, suggesting </w:t>
+      </w:r>
+      <w:r>
+        <w:rPr>
+          <w:sz w:val="24"/>
+          <w:szCs w:val="24"/>
+        </w:rPr>
+        <w:t xml:space="preserve">at least 3 </w:t>
+      </w:r>
+      <w:r>
+        <w:rPr>
+          <w:sz w:val="24"/>
+          <w:szCs w:val="24"/>
+        </w:rPr>
+        <w:t>haplotypes</w:t>
+      </w:r>
+      <w:r>
+        <w:rPr>
+          <w:sz w:val="24"/>
+          <w:szCs w:val="24"/>
+        </w:rPr>
+        <w:t xml:space="preserve"> contributing to lesion size</w:t>
+      </w:r>
+      <w:r>
+        <w:rPr>
+          <w:sz w:val="24"/>
+          <w:szCs w:val="24"/>
+        </w:rPr>
+        <w:t xml:space="preserve"> in this region. </w:t>
       </w:r>
       <w:r>
         <w:rPr>
@@ -14771,23 +14856,21 @@
           <w:sz w:val="24"/>
           <w:szCs w:val="24"/>
         </w:rPr>
-        <w:t xml:space="preserve">that is dependent upon the </w:t>
-      </w:r>
-      <w:proofErr w:type="gramStart"/>
-      <w:r>
-        <w:rPr>
-          <w:sz w:val="24"/>
-          <w:szCs w:val="24"/>
-        </w:rPr>
-        <w:t>hosts</w:t>
-      </w:r>
-      <w:proofErr w:type="gramEnd"/>
-      <w:r>
-        <w:rPr>
-          <w:sz w:val="24"/>
-          <w:szCs w:val="24"/>
-        </w:rPr>
-        <w:t xml:space="preserve"> genetic background</w:t>
+        <w:t>that is dependent upon the host</w:t>
+      </w:r>
+      <w:r>
+        <w:rPr>
+          <w:sz w:val="24"/>
+          <w:szCs w:val="24"/>
+        </w:rPr>
+        <w:t>’</w:t>
+      </w:r>
+      <w:r>
+        <w:rPr>
+          <w:sz w:val="24"/>
+          <w:szCs w:val="24"/>
+        </w:rPr>
+        <w:t>s genetic background</w:t>
       </w:r>
       <w:r>
         <w:rPr>
@@ -14844,30 +14927,106 @@
         <w:spacing w:line="480" w:lineRule="auto"/>
         <w:ind w:firstLine="720"/>
         <w:rPr>
-          <w:ins w:id="6" w:author="Daniel Kliebenstein" w:date="2017-07-13T16:35:00Z"/>
           <w:sz w:val="24"/>
           <w:szCs w:val="24"/>
         </w:rPr>
       </w:pPr>
-      <w:commentRangeStart w:id="7"/>
-      <w:proofErr w:type="gramStart"/>
-      <w:ins w:id="8" w:author="Daniel Kliebenstein" w:date="2017-07-13T16:37:00Z">
-        <w:r>
-          <w:rPr>
-            <w:sz w:val="24"/>
-            <w:szCs w:val="24"/>
-          </w:rPr>
-          <w:t>TALK ABOUT GENES HERE.</w:t>
-        </w:r>
-        <w:commentRangeEnd w:id="7"/>
-        <w:proofErr w:type="gramEnd"/>
-        <w:r>
-          <w:rPr>
-            <w:rStyle w:val="CommentReference"/>
-          </w:rPr>
-          <w:commentReference w:id="7"/>
-        </w:r>
-      </w:ins>
+      <w:r>
+        <w:rPr>
+          <w:sz w:val="24"/>
+          <w:szCs w:val="24"/>
+        </w:rPr>
+        <w:t xml:space="preserve">Of the 18 genes with SNPs significantly associated with </w:t>
+      </w:r>
+      <w:r>
+        <w:rPr>
+          <w:i/>
+          <w:sz w:val="24"/>
+          <w:szCs w:val="24"/>
+        </w:rPr>
+        <w:t>B. cinerea</w:t>
+      </w:r>
+      <w:r>
+        <w:rPr>
+          <w:sz w:val="24"/>
+          <w:szCs w:val="24"/>
+        </w:rPr>
+        <w:t xml:space="preserve"> virulence</w:t>
+      </w:r>
+      <w:r>
+        <w:rPr>
+          <w:sz w:val="24"/>
+          <w:szCs w:val="24"/>
+        </w:rPr>
+        <w:t xml:space="preserve"> on all 12 tomato genotypes</w:t>
+      </w:r>
+      <w:r>
+        <w:rPr>
+          <w:sz w:val="24"/>
+          <w:szCs w:val="24"/>
+        </w:rPr>
+        <w:t xml:space="preserve">, four are enzymes, one is involved in signal transduction (BcT4_10373, Bcin08g01740), and one is a </w:t>
+      </w:r>
+      <w:proofErr w:type="spellStart"/>
+      <w:r>
+        <w:rPr>
+          <w:sz w:val="24"/>
+          <w:szCs w:val="24"/>
+        </w:rPr>
+        <w:t>cerato-platanin</w:t>
+      </w:r>
+      <w:proofErr w:type="spellEnd"/>
+      <w:r>
+        <w:rPr>
+          <w:sz w:val="24"/>
+          <w:szCs w:val="24"/>
+        </w:rPr>
+        <w:t xml:space="preserve"> (BcT4_4591)</w:t>
+      </w:r>
+      <w:r>
+        <w:rPr>
+          <w:sz w:val="24"/>
+          <w:szCs w:val="24"/>
+        </w:rPr>
+        <w:t xml:space="preserve"> (Table S1)</w:t>
+      </w:r>
+      <w:r>
+        <w:rPr>
+          <w:sz w:val="24"/>
+          <w:szCs w:val="24"/>
+        </w:rPr>
+        <w:t>.</w:t>
+      </w:r>
+      <w:r>
+        <w:rPr>
+          <w:sz w:val="24"/>
+          <w:szCs w:val="24"/>
+        </w:rPr>
+        <w:t xml:space="preserve"> </w:t>
+      </w:r>
+      <w:r>
+        <w:rPr>
+          <w:sz w:val="24"/>
+          <w:szCs w:val="24"/>
+        </w:rPr>
+        <w:t xml:space="preserve">There are eight functional annotations significantly overrepresented among genes associated with the 12 plant traits, including five enzymes, signal transduction, and </w:t>
+      </w:r>
+      <w:proofErr w:type="spellStart"/>
+      <w:r>
+        <w:rPr>
+          <w:sz w:val="24"/>
+          <w:szCs w:val="24"/>
+        </w:rPr>
+        <w:t>cerato-platanin</w:t>
+      </w:r>
+      <w:proofErr w:type="spellEnd"/>
+      <w:r>
+        <w:rPr>
+          <w:sz w:val="24"/>
+          <w:szCs w:val="24"/>
+        </w:rPr>
+        <w:t xml:space="preserve"> (Table S1). </w:t>
+      </w:r>
     </w:p>
     <w:p>
       <w:pPr>
@@ -15077,7 +15236,15 @@
           <w:sz w:val="24"/>
           <w:szCs w:val="24"/>
         </w:rPr>
-        <w:t>isolates on the wild or domestic tomato hosts identified a complex pattern of significant SNPs similar to the individual tomato accessions</w:t>
+        <w:t xml:space="preserve">isolates on the wild or domestic tomato hosts identified a complex pattern of significant </w:t>
+      </w:r>
+      <w:r>
+        <w:rPr>
+          <w:sz w:val="24"/>
+          <w:szCs w:val="24"/>
+        </w:rPr>
+        <w:lastRenderedPageBreak/>
+        <w:t>SNPs similar to the individual tomato accessions</w:t>
       </w:r>
       <w:r>
         <w:rPr>
@@ -15155,39 +15322,8 @@
           <w:sz w:val="24"/>
           <w:szCs w:val="24"/>
         </w:rPr>
-        <w:t xml:space="preserve">C). </w:t>
-      </w:r>
-      <w:commentRangeStart w:id="9"/>
-      <w:r>
-        <w:rPr>
-          <w:sz w:val="24"/>
-          <w:szCs w:val="24"/>
-        </w:rPr>
-        <w:t xml:space="preserve">Using all 1935 genes linked to domestication in a GO enrichment analysis found only 17 </w:t>
-      </w:r>
-      <w:r>
-        <w:rPr>
-          <w:sz w:val="24"/>
-          <w:szCs w:val="24"/>
-        </w:rPr>
-        <w:lastRenderedPageBreak/>
-        <w:t xml:space="preserve">biological functions as significantly overrepresented (Fisher exact test, p=0.05; Table S1) when compared to the whole-genome annotation of 14539 genes. </w:t>
-      </w:r>
-      <w:commentRangeEnd w:id="9"/>
-      <w:r>
-        <w:rPr>
-          <w:rStyle w:val="CommentReference"/>
-        </w:rPr>
-        <w:commentReference w:id="9"/>
-      </w:r>
-      <w:r>
-        <w:rPr>
-          <w:sz w:val="24"/>
-          <w:szCs w:val="24"/>
-        </w:rPr>
-        <w:t>These functional categories include enzymes, metal ion binding, transport, catalysis, signaling, gene silencing and mRNA splicing. None of the overrepresented functions include classical virulence or pathogenicity annotations.</w:t>
-      </w:r>
-      <w:commentRangeStart w:id="10"/>
+        <w:t xml:space="preserve">C). Using all 1935 genes linked to domestication in a GO enrichment analysis found only 17 biological functions as significantly overrepresented (Fisher exact test, p=0.05; Table S1) when compared to the whole-genome annotation of 14539 genes. </w:t>
+      </w:r>
       <w:r>
         <w:rPr>
           <w:sz w:val="24"/>
@@ -15195,23 +15331,63 @@
         </w:rPr>
         <w:t xml:space="preserve"> </w:t>
       </w:r>
-      <w:proofErr w:type="gramStart"/>
-      <w:r>
-        <w:rPr>
-          <w:sz w:val="24"/>
-          <w:szCs w:val="24"/>
-        </w:rPr>
-        <w:t xml:space="preserve">Sensitivity genes blah </w:t>
-      </w:r>
-      <w:proofErr w:type="spellStart"/>
-      <w:r>
-        <w:rPr>
-          <w:sz w:val="24"/>
-          <w:szCs w:val="24"/>
-        </w:rPr>
-        <w:t>blah</w:t>
-      </w:r>
-      <w:proofErr w:type="spellEnd"/>
+      <w:r>
+        <w:rPr>
+          <w:sz w:val="24"/>
+          <w:szCs w:val="24"/>
+        </w:rPr>
+        <w:t>Nine functional annotations are overrepresented for sensitivity genes, and six of these are involved in metabolism (Table S1). The additional eight functions overrepresented for domestication traits include</w:t>
+      </w:r>
+      <w:r>
+        <w:rPr>
+          <w:sz w:val="24"/>
+          <w:szCs w:val="24"/>
+        </w:rPr>
+        <w:t xml:space="preserve"> enzymes</w:t>
+      </w:r>
+      <w:r>
+        <w:rPr>
+          <w:sz w:val="24"/>
+          <w:szCs w:val="24"/>
+        </w:rPr>
+        <w:t>, signaling, and</w:t>
+      </w:r>
+      <w:r>
+        <w:rPr>
+          <w:sz w:val="24"/>
+          <w:szCs w:val="24"/>
+        </w:rPr>
+        <w:t xml:space="preserve"> mRNA splicing. </w:t>
+      </w:r>
+      <w:r>
+        <w:rPr>
+          <w:sz w:val="24"/>
+          <w:szCs w:val="24"/>
+        </w:rPr>
+        <w:t xml:space="preserve">Metal ion binding, transport, catalysis, and gene silencing are uniquely overrepresented in </w:t>
+      </w:r>
+      <w:r>
+        <w:rPr>
+          <w:i/>
+          <w:sz w:val="24"/>
+          <w:szCs w:val="24"/>
+        </w:rPr>
+        <w:t>B. cinerea</w:t>
+      </w:r>
+      <w:r>
+        <w:rPr>
+          <w:sz w:val="24"/>
+          <w:szCs w:val="24"/>
+        </w:rPr>
+        <w:t xml:space="preserve"> growth on wild tomato genotypes. </w:t>
+      </w:r>
+      <w:r>
+        <w:rPr>
+          <w:sz w:val="24"/>
+          <w:szCs w:val="24"/>
+        </w:rPr>
+        <w:t>None of the overrepresented functions include classical virulence or pathogenicity annotations.</w:t>
+      </w:r>
       <w:r>
         <w:rPr>
           <w:sz w:val="24"/>
@@ -15219,15 +15395,118 @@
         </w:rPr>
         <w:t xml:space="preserve"> </w:t>
       </w:r>
-      <w:proofErr w:type="spellStart"/>
-      <w:r>
-        <w:rPr>
-          <w:sz w:val="24"/>
-          <w:szCs w:val="24"/>
-        </w:rPr>
-        <w:t>blah</w:t>
-      </w:r>
-      <w:proofErr w:type="spellEnd"/>
+      <w:r>
+        <w:rPr>
+          <w:sz w:val="24"/>
+          <w:szCs w:val="24"/>
+        </w:rPr>
+        <w:t xml:space="preserve">Thus, the genetic architecture of how </w:t>
+      </w:r>
+      <w:r>
+        <w:rPr>
+          <w:i/>
+          <w:sz w:val="24"/>
+          <w:szCs w:val="24"/>
+        </w:rPr>
+        <w:t xml:space="preserve">B. cinerea </w:t>
+      </w:r>
+      <w:r>
+        <w:rPr>
+          <w:sz w:val="24"/>
+          <w:szCs w:val="24"/>
+        </w:rPr>
+        <w:t>respon</w:t>
+      </w:r>
+      <w:r>
+        <w:rPr>
+          <w:sz w:val="24"/>
+          <w:szCs w:val="24"/>
+        </w:rPr>
+        <w:t>ds</w:t>
+      </w:r>
+      <w:r>
+        <w:rPr>
+          <w:sz w:val="24"/>
+          <w:szCs w:val="24"/>
+        </w:rPr>
+        <w:t xml:space="preserve"> to tomato domestication appears to be polygenic, with many loci of </w:t>
+      </w:r>
+      <w:r>
+        <w:rPr>
+          <w:sz w:val="24"/>
+          <w:szCs w:val="24"/>
+        </w:rPr>
+        <w:t>trait</w:t>
+      </w:r>
+      <w:r>
+        <w:rPr>
+          <w:sz w:val="24"/>
+          <w:szCs w:val="24"/>
+        </w:rPr>
+        <w:t>-</w:t>
+      </w:r>
+      <w:r>
+        <w:rPr>
+          <w:sz w:val="24"/>
+          <w:szCs w:val="24"/>
+        </w:rPr>
+        <w:t xml:space="preserve">dependent </w:t>
+      </w:r>
+      <w:r>
+        <w:rPr>
+          <w:sz w:val="24"/>
+          <w:szCs w:val="24"/>
+        </w:rPr>
+        <w:t xml:space="preserve">small effect sizes. </w:t>
+      </w:r>
+      <w:r>
+        <w:rPr>
+          <w:sz w:val="24"/>
+          <w:szCs w:val="24"/>
+        </w:rPr>
+        <w:t>But</w:t>
+      </w:r>
+      <w:r>
+        <w:rPr>
+          <w:sz w:val="24"/>
+          <w:szCs w:val="24"/>
+        </w:rPr>
+        <w:t>,</w:t>
+      </w:r>
+      <w:r>
+        <w:rPr>
+          <w:sz w:val="24"/>
+          <w:szCs w:val="24"/>
+        </w:rPr>
+        <w:t xml:space="preserve"> there is an apparent subset of </w:t>
+      </w:r>
+      <w:r>
+        <w:rPr>
+          <w:i/>
+          <w:sz w:val="24"/>
+          <w:szCs w:val="24"/>
+        </w:rPr>
+        <w:t xml:space="preserve">B. </w:t>
+      </w:r>
+      <w:r>
+        <w:rPr>
+          <w:i/>
+        </w:rPr>
+        <w:t>cinerea</w:t>
+      </w:r>
+      <w:r>
+        <w:t xml:space="preserve"> </w:t>
+      </w:r>
+      <w:r>
+        <w:t>genes</w:t>
+      </w:r>
+      <w:r>
+        <w:rPr>
+          <w:sz w:val="24"/>
+          <w:szCs w:val="24"/>
+        </w:rPr>
+        <w:t xml:space="preserve"> that may be specific to the genetic changes that occurred in tomato during domestication</w:t>
+      </w:r>
       <w:r>
         <w:rPr>
           <w:sz w:val="24"/>
@@ -15235,139 +15514,12 @@
         </w:rPr>
         <w:t>.</w:t>
       </w:r>
-      <w:proofErr w:type="gramEnd"/>
       <w:r>
         <w:rPr>
           <w:sz w:val="24"/>
           <w:szCs w:val="24"/>
         </w:rPr>
         <w:t xml:space="preserve"> </w:t>
-      </w:r>
-      <w:commentRangeEnd w:id="10"/>
-      <w:r>
-        <w:rPr>
-          <w:rStyle w:val="CommentReference"/>
-        </w:rPr>
-        <w:commentReference w:id="10"/>
-      </w:r>
-      <w:r>
-        <w:rPr>
-          <w:sz w:val="24"/>
-          <w:szCs w:val="24"/>
-        </w:rPr>
-        <w:t xml:space="preserve">Thus, the genetic architecture of how </w:t>
-      </w:r>
-      <w:r>
-        <w:rPr>
-          <w:i/>
-          <w:sz w:val="24"/>
-          <w:szCs w:val="24"/>
-        </w:rPr>
-        <w:t xml:space="preserve">B. cinerea </w:t>
-      </w:r>
-      <w:r>
-        <w:rPr>
-          <w:sz w:val="24"/>
-          <w:szCs w:val="24"/>
-        </w:rPr>
-        <w:t>respon</w:t>
-      </w:r>
-      <w:r>
-        <w:rPr>
-          <w:sz w:val="24"/>
-          <w:szCs w:val="24"/>
-        </w:rPr>
-        <w:t>ds</w:t>
-      </w:r>
-      <w:r>
-        <w:rPr>
-          <w:sz w:val="24"/>
-          <w:szCs w:val="24"/>
-        </w:rPr>
-        <w:t xml:space="preserve"> to tomato domestication appears to be polygenic, with many loci of </w:t>
-      </w:r>
-      <w:r>
-        <w:rPr>
-          <w:sz w:val="24"/>
-          <w:szCs w:val="24"/>
-        </w:rPr>
-        <w:t>trait</w:t>
-      </w:r>
-      <w:r>
-        <w:rPr>
-          <w:sz w:val="24"/>
-          <w:szCs w:val="24"/>
-        </w:rPr>
-        <w:t>-</w:t>
-      </w:r>
-      <w:r>
-        <w:rPr>
-          <w:sz w:val="24"/>
-          <w:szCs w:val="24"/>
-        </w:rPr>
-        <w:t xml:space="preserve">dependent </w:t>
-      </w:r>
-      <w:r>
-        <w:rPr>
-          <w:sz w:val="24"/>
-          <w:szCs w:val="24"/>
-        </w:rPr>
-        <w:t xml:space="preserve">small effect sizes. </w:t>
-      </w:r>
-      <w:r>
-        <w:rPr>
-          <w:sz w:val="24"/>
-          <w:szCs w:val="24"/>
-        </w:rPr>
-        <w:t>But</w:t>
-      </w:r>
-      <w:r>
-        <w:rPr>
-          <w:sz w:val="24"/>
-          <w:szCs w:val="24"/>
-        </w:rPr>
-        <w:t>,</w:t>
-      </w:r>
-      <w:r>
-        <w:rPr>
-          <w:sz w:val="24"/>
-          <w:szCs w:val="24"/>
-        </w:rPr>
-        <w:t xml:space="preserve"> there is an apparent subset of </w:t>
-      </w:r>
-      <w:r>
-        <w:rPr>
-          <w:i/>
-          <w:sz w:val="24"/>
-          <w:szCs w:val="24"/>
-        </w:rPr>
-        <w:t xml:space="preserve">B. </w:t>
-      </w:r>
-      <w:r>
-        <w:rPr>
-          <w:i/>
-        </w:rPr>
-        <w:t>cinerea</w:t>
-      </w:r>
-      <w:r>
-        <w:t xml:space="preserve"> </w:t>
-      </w:r>
-      <w:r>
-        <w:t>genes</w:t>
-      </w:r>
-      <w:r>
-        <w:rPr>
-          <w:sz w:val="24"/>
-          <w:szCs w:val="24"/>
-        </w:rPr>
-        <w:t xml:space="preserve"> that may be specific to the genetic changes that occurred in tomato during domestication</w:t>
-      </w:r>
-      <w:r>
-        <w:rPr>
-          <w:sz w:val="24"/>
-          <w:szCs w:val="24"/>
-        </w:rPr>
-        <w:t>.</w:t>
       </w:r>
     </w:p>
     <w:p>
@@ -15386,7 +15538,7 @@
           <w:szCs w:val="24"/>
         </w:rPr>
       </w:pPr>
-      <w:commentRangeStart w:id="11"/>
+      <w:commentRangeStart w:id="5"/>
       <w:r>
         <w:rPr>
           <w:b/>
@@ -15395,12 +15547,12 @@
         </w:rPr>
         <w:t>DISCUSSION</w:t>
       </w:r>
-      <w:commentRangeEnd w:id="11"/>
+      <w:commentRangeEnd w:id="5"/>
       <w:r>
         <w:rPr>
           <w:rStyle w:val="CommentReference"/>
         </w:rPr>
-        <w:commentReference w:id="11"/>
+        <w:commentReference w:id="5"/>
       </w:r>
     </w:p>
     <w:p>
@@ -15441,7 +15593,7 @@
         </w:rPr>
         <w:t xml:space="preserve"> direct defense </w:t>
       </w:r>
-      <w:commentRangeStart w:id="12"/>
+      <w:commentRangeStart w:id="6"/>
       <w:r>
         <w:rPr>
           <w:sz w:val="24"/>
@@ -15456,12 +15608,12 @@
         </w:rPr>
         <w:t xml:space="preserve"> {Rowe 2008; Corwin 2016}</w:t>
       </w:r>
-      <w:commentRangeEnd w:id="12"/>
+      <w:commentRangeEnd w:id="6"/>
       <w:r>
         <w:rPr>
           <w:rStyle w:val="CommentReference"/>
         </w:rPr>
-        <w:commentReference w:id="12"/>
+        <w:commentReference w:id="6"/>
       </w:r>
       <w:r>
         <w:rPr>
@@ -15521,7 +15673,15 @@
           <w:sz w:val="24"/>
           <w:szCs w:val="24"/>
         </w:rPr>
-        <w:t xml:space="preserve">between domesticated and wild tomato species </w:t>
+        <w:t xml:space="preserve">between domesticated and wild </w:t>
+      </w:r>
+      <w:r>
+        <w:rPr>
+          <w:sz w:val="24"/>
+          <w:szCs w:val="24"/>
+        </w:rPr>
+        <w:lastRenderedPageBreak/>
+        <w:t xml:space="preserve">tomato species </w:t>
       </w:r>
       <w:r>
         <w:rPr>
@@ -15889,15 +16049,7 @@
           <w:sz w:val="24"/>
           <w:szCs w:val="24"/>
         </w:rPr>
-        <w:t xml:space="preserve">led to a </w:t>
-      </w:r>
-      <w:r>
-        <w:rPr>
-          <w:sz w:val="24"/>
-          <w:szCs w:val="24"/>
-        </w:rPr>
-        <w:lastRenderedPageBreak/>
-        <w:t>slight but significant decrease in resistance to the pathogen but critically, there was no</w:t>
+        <w:t>led to a slight but significant decrease in resistance to the pathogen but critically, there was no</w:t>
       </w:r>
       <w:r>
         <w:rPr>
@@ -16221,7 +16373,15 @@
           <w:sz w:val="24"/>
           <w:szCs w:val="24"/>
         </w:rPr>
-        <w:t xml:space="preserve"> lesion size on tomato</w:t>
+        <w:t xml:space="preserve"> </w:t>
+      </w:r>
+      <w:r>
+        <w:rPr>
+          <w:sz w:val="24"/>
+          <w:szCs w:val="24"/>
+        </w:rPr>
+        <w:lastRenderedPageBreak/>
+        <w:t>lesion size on tomato</w:t>
       </w:r>
       <w:r>
         <w:rPr>
@@ -16606,201 +16766,208 @@
           <w:sz w:val="24"/>
           <w:szCs w:val="24"/>
         </w:rPr>
+        <w:t>Host domestication is theoretically expected to decrease resistance to pathogens as alleles are lost in the domestication bottleneck</w:t>
+      </w:r>
+      <w:r>
+        <w:rPr>
+          <w:sz w:val="24"/>
+          <w:szCs w:val="24"/>
+        </w:rPr>
+        <w:t xml:space="preserve"> as found for </w:t>
+      </w:r>
+      <w:r>
+        <w:rPr>
+          <w:sz w:val="24"/>
+          <w:szCs w:val="24"/>
+        </w:rPr>
+        <w:t xml:space="preserve">specialist pathogens </w:t>
+      </w:r>
+      <w:commentRangeStart w:id="7"/>
+      <w:r>
+        <w:rPr>
+          <w:sz w:val="24"/>
+          <w:szCs w:val="24"/>
+        </w:rPr>
+        <w:t>[GIVE EXAMPLES]</w:t>
+      </w:r>
+      <w:commentRangeEnd w:id="7"/>
+      <w:r>
+        <w:rPr>
+          <w:rStyle w:val="CommentReference"/>
+        </w:rPr>
+        <w:commentReference w:id="7"/>
+      </w:r>
+      <w:r>
+        <w:rPr>
+          <w:sz w:val="24"/>
+          <w:szCs w:val="24"/>
+        </w:rPr>
+        <w:t xml:space="preserve">. </w:t>
+      </w:r>
+      <w:r>
+        <w:rPr>
+          <w:sz w:val="24"/>
+          <w:szCs w:val="24"/>
+        </w:rPr>
+        <w:t xml:space="preserve">Surprisingly, we did not find evidence for a domestication bottleneck in </w:t>
+      </w:r>
+      <w:r>
+        <w:rPr>
+          <w:sz w:val="24"/>
+          <w:szCs w:val="24"/>
+        </w:rPr>
+        <w:t xml:space="preserve">the phenotypic </w:t>
+      </w:r>
+      <w:r>
+        <w:rPr>
+          <w:sz w:val="24"/>
+          <w:szCs w:val="24"/>
+        </w:rPr>
+        <w:t xml:space="preserve">resistance to </w:t>
+      </w:r>
+      <w:r>
+        <w:rPr>
+          <w:i/>
+          <w:sz w:val="24"/>
+          <w:szCs w:val="24"/>
+        </w:rPr>
+        <w:t>B. cinerea</w:t>
+      </w:r>
+      <w:r>
+        <w:rPr>
+          <w:sz w:val="24"/>
+          <w:szCs w:val="24"/>
+        </w:rPr>
+        <w:t xml:space="preserve">. This </w:t>
+      </w:r>
+      <w:r>
+        <w:rPr>
+          <w:sz w:val="24"/>
+          <w:szCs w:val="24"/>
+        </w:rPr>
+        <w:t xml:space="preserve">is in contrast to previous studies that explicitly show that there is a genotypic bottleneck within tomato domestication </w:t>
+      </w:r>
+      <w:r>
+        <w:rPr>
+          <w:sz w:val="24"/>
+          <w:szCs w:val="24"/>
+        </w:rPr>
+        <w:t>{Miller 1990</w:t>
+      </w:r>
+      <w:r>
+        <w:rPr>
+          <w:sz w:val="24"/>
+          <w:szCs w:val="24"/>
+        </w:rPr>
+        <w:t>; Koenig 2013</w:t>
+      </w:r>
+      <w:r>
+        <w:rPr>
+          <w:sz w:val="24"/>
+          <w:szCs w:val="24"/>
+        </w:rPr>
+        <w:t>}</w:t>
+      </w:r>
+      <w:r>
+        <w:rPr>
+          <w:sz w:val="24"/>
+          <w:szCs w:val="24"/>
+        </w:rPr>
+        <w:t>. This suggests that at least for this generalist pathogen, the genetic bottleneck</w:t>
+      </w:r>
+      <w:r>
+        <w:rPr>
+          <w:sz w:val="24"/>
+          <w:szCs w:val="24"/>
+        </w:rPr>
+        <w:t xml:space="preserve"> of tomato domestication</w:t>
+      </w:r>
+      <w:r>
+        <w:rPr>
+          <w:sz w:val="24"/>
+          <w:szCs w:val="24"/>
+        </w:rPr>
+        <w:t xml:space="preserve"> has not imparted a phenotypic bottleneck. One possible explanation is that resistance to this pathogen is so polygenic in the plant that our experiment is not sufficiently large to pick up </w:t>
+      </w:r>
+      <w:r>
+        <w:rPr>
+          <w:sz w:val="24"/>
+          <w:szCs w:val="24"/>
+        </w:rPr>
+        <w:t xml:space="preserve">any genetic bottleneck </w:t>
+      </w:r>
+      <w:r>
+        <w:rPr>
+          <w:sz w:val="24"/>
+          <w:szCs w:val="24"/>
+        </w:rPr>
+        <w:t>effect using phenotypic variance</w:t>
+      </w:r>
+      <w:r>
+        <w:rPr>
+          <w:sz w:val="24"/>
+          <w:szCs w:val="24"/>
+        </w:rPr>
+        <w:t>.</w:t>
+      </w:r>
+      <w:r>
+        <w:rPr>
+          <w:sz w:val="24"/>
+          <w:szCs w:val="24"/>
+        </w:rPr>
+        <w:t xml:space="preserve"> </w:t>
+      </w:r>
+      <w:r>
+        <w:rPr>
+          <w:sz w:val="24"/>
+          <w:szCs w:val="24"/>
+        </w:rPr>
+        <w:t xml:space="preserve">These patterns, of mild increase in resistance to </w:t>
+      </w:r>
+      <w:r>
+        <w:rPr>
+          <w:i/>
+          <w:sz w:val="24"/>
+          <w:szCs w:val="24"/>
+        </w:rPr>
+        <w:t>B. cinerea</w:t>
+      </w:r>
+      <w:r>
+        <w:rPr>
+          <w:sz w:val="24"/>
+          <w:szCs w:val="24"/>
+        </w:rPr>
+        <w:t xml:space="preserve"> due to plant domestication, and within-species plant variation exceeding the contribution of domestication itself</w:t>
+      </w:r>
+      <w:r>
+        <w:rPr>
+          <w:sz w:val="24"/>
+          <w:szCs w:val="24"/>
+        </w:rPr>
+        <w:t xml:space="preserve">, may be unique to interactions between </w:t>
+      </w:r>
+      <w:r>
+        <w:rPr>
+          <w:i/>
+          <w:sz w:val="24"/>
+          <w:szCs w:val="24"/>
+        </w:rPr>
+        <w:t xml:space="preserve">B. cinerea </w:t>
+      </w:r>
+      <w:r>
+        <w:rPr>
+          <w:sz w:val="24"/>
+          <w:szCs w:val="24"/>
+        </w:rPr>
+        <w:t xml:space="preserve">and tomato, or more general. It remains to be seen if these patterns hold </w:t>
+      </w:r>
+      <w:r>
+        <w:rPr>
+          <w:sz w:val="24"/>
+          <w:szCs w:val="24"/>
+        </w:rPr>
         <w:lastRenderedPageBreak/>
-        <w:t>Host domestication is theoretically expected to decrease resistance to pathogens as alleles are lost in the domestication bottleneck</w:t>
-      </w:r>
-      <w:r>
-        <w:rPr>
-          <w:sz w:val="24"/>
-          <w:szCs w:val="24"/>
-        </w:rPr>
-        <w:t xml:space="preserve"> as found for </w:t>
-      </w:r>
-      <w:r>
-        <w:rPr>
-          <w:sz w:val="24"/>
-          <w:szCs w:val="24"/>
-        </w:rPr>
-        <w:t xml:space="preserve">specialist pathogens </w:t>
-      </w:r>
-      <w:commentRangeStart w:id="13"/>
-      <w:r>
-        <w:rPr>
-          <w:sz w:val="24"/>
-          <w:szCs w:val="24"/>
-        </w:rPr>
-        <w:t>[GIVE EXAMPLES]</w:t>
-      </w:r>
-      <w:commentRangeEnd w:id="13"/>
-      <w:r>
-        <w:rPr>
-          <w:rStyle w:val="CommentReference"/>
-        </w:rPr>
-        <w:commentReference w:id="13"/>
-      </w:r>
-      <w:r>
-        <w:rPr>
-          <w:sz w:val="24"/>
-          <w:szCs w:val="24"/>
-        </w:rPr>
-        <w:t xml:space="preserve">. </w:t>
-      </w:r>
-      <w:r>
-        <w:rPr>
-          <w:sz w:val="24"/>
-          <w:szCs w:val="24"/>
-        </w:rPr>
-        <w:t xml:space="preserve">Surprisingly, we did not find evidence for a domestication bottleneck in </w:t>
-      </w:r>
-      <w:r>
-        <w:rPr>
-          <w:sz w:val="24"/>
-          <w:szCs w:val="24"/>
-        </w:rPr>
-        <w:t xml:space="preserve">the phenotypic </w:t>
-      </w:r>
-      <w:r>
-        <w:rPr>
-          <w:sz w:val="24"/>
-          <w:szCs w:val="24"/>
-        </w:rPr>
-        <w:t xml:space="preserve">resistance to </w:t>
-      </w:r>
-      <w:r>
-        <w:rPr>
-          <w:i/>
-          <w:sz w:val="24"/>
-          <w:szCs w:val="24"/>
-        </w:rPr>
-        <w:t>B. cinerea</w:t>
-      </w:r>
-      <w:r>
-        <w:rPr>
-          <w:sz w:val="24"/>
-          <w:szCs w:val="24"/>
-        </w:rPr>
-        <w:t xml:space="preserve">. This </w:t>
-      </w:r>
-      <w:r>
-        <w:rPr>
-          <w:sz w:val="24"/>
-          <w:szCs w:val="24"/>
-        </w:rPr>
-        <w:t xml:space="preserve">is in contrast to previous studies that explicitly show that there is a genotypic bottleneck within tomato domestication </w:t>
-      </w:r>
-      <w:r>
-        <w:rPr>
-          <w:sz w:val="24"/>
-          <w:szCs w:val="24"/>
-        </w:rPr>
-        <w:t>{Miller 1990</w:t>
-      </w:r>
-      <w:r>
-        <w:rPr>
-          <w:sz w:val="24"/>
-          <w:szCs w:val="24"/>
-        </w:rPr>
-        <w:t>; Koenig 2013</w:t>
-      </w:r>
-      <w:r>
-        <w:rPr>
-          <w:sz w:val="24"/>
-          <w:szCs w:val="24"/>
-        </w:rPr>
-        <w:t>}</w:t>
-      </w:r>
-      <w:r>
-        <w:rPr>
-          <w:sz w:val="24"/>
-          <w:szCs w:val="24"/>
-        </w:rPr>
-        <w:t>. This suggests that at least for this generalist pathogen, the genetic bottleneck</w:t>
-      </w:r>
-      <w:r>
-        <w:rPr>
-          <w:sz w:val="24"/>
-          <w:szCs w:val="24"/>
-        </w:rPr>
-        <w:t xml:space="preserve"> of tomato domestication</w:t>
-      </w:r>
-      <w:r>
-        <w:rPr>
-          <w:sz w:val="24"/>
-          <w:szCs w:val="24"/>
-        </w:rPr>
-        <w:t xml:space="preserve"> has not imparted a phenotypic bottleneck. One possible explanation is that resistance to this pathogen is so polygenic in the plant that our experiment is not sufficiently large to pick up </w:t>
-      </w:r>
-      <w:r>
-        <w:rPr>
-          <w:sz w:val="24"/>
-          <w:szCs w:val="24"/>
-        </w:rPr>
-        <w:t xml:space="preserve">any genetic bottleneck </w:t>
-      </w:r>
-      <w:r>
-        <w:rPr>
-          <w:sz w:val="24"/>
-          <w:szCs w:val="24"/>
-        </w:rPr>
-        <w:t>effect using phenotypic variance</w:t>
-      </w:r>
-      <w:r>
-        <w:rPr>
-          <w:sz w:val="24"/>
-          <w:szCs w:val="24"/>
-        </w:rPr>
-        <w:t>.</w:t>
-      </w:r>
-      <w:r>
-        <w:rPr>
-          <w:sz w:val="24"/>
-          <w:szCs w:val="24"/>
-        </w:rPr>
-        <w:t xml:space="preserve"> </w:t>
-      </w:r>
-      <w:r>
-        <w:rPr>
-          <w:sz w:val="24"/>
-          <w:szCs w:val="24"/>
-        </w:rPr>
-        <w:t xml:space="preserve">These patterns, of mild increase in resistance to </w:t>
-      </w:r>
-      <w:r>
-        <w:rPr>
-          <w:i/>
-          <w:sz w:val="24"/>
-          <w:szCs w:val="24"/>
-        </w:rPr>
-        <w:t>B. cinerea</w:t>
-      </w:r>
-      <w:r>
-        <w:rPr>
-          <w:sz w:val="24"/>
-          <w:szCs w:val="24"/>
-        </w:rPr>
-        <w:t xml:space="preserve"> due to plant domestication, and within-species plant variation exceeding the contribution of domestication itself</w:t>
-      </w:r>
-      <w:r>
-        <w:rPr>
-          <w:sz w:val="24"/>
-          <w:szCs w:val="24"/>
-        </w:rPr>
-        <w:t xml:space="preserve">, may be unique to interactions between </w:t>
-      </w:r>
-      <w:r>
-        <w:rPr>
-          <w:i/>
-          <w:sz w:val="24"/>
-          <w:szCs w:val="24"/>
-        </w:rPr>
-        <w:t xml:space="preserve">B. cinerea </w:t>
-      </w:r>
-      <w:r>
-        <w:rPr>
-          <w:sz w:val="24"/>
-          <w:szCs w:val="24"/>
-        </w:rPr>
-        <w:t xml:space="preserve">and tomato, or more general. It remains to be seen if these patterns hold for </w:t>
+        <w:t xml:space="preserve">for </w:t>
       </w:r>
       <w:r>
         <w:rPr>
@@ -17111,15 +17278,7 @@
           <w:sz w:val="24"/>
           <w:szCs w:val="24"/>
         </w:rPr>
-        <w:t xml:space="preserve">architecture of virulence is distinctly different from specialist pathogens that </w:t>
-      </w:r>
-      <w:r>
-        <w:rPr>
-          <w:sz w:val="24"/>
-          <w:szCs w:val="24"/>
-        </w:rPr>
-        <w:lastRenderedPageBreak/>
-        <w:t xml:space="preserve">often have one or a few large effect genes that control virulence </w:t>
+        <w:t xml:space="preserve">architecture of virulence is distinctly different from specialist pathogens that often have one or a few large effect genes that control virulence </w:t>
       </w:r>
       <w:r>
         <w:rPr>
@@ -17246,7 +17405,7 @@
         <w:rPr>
           <w:rStyle w:val="CommentReference"/>
         </w:rPr>
-        <w:commentReference w:id="14"/>
+        <w:commentReference w:id="8"/>
       </w:r>
       <w:r>
         <w:rPr>
@@ -17385,7 +17544,15 @@
           <w:sz w:val="24"/>
           <w:szCs w:val="24"/>
         </w:rPr>
-        <w:t xml:space="preserve"> as this resistance mechanism would likely be rapidly overcome by new genotypes within the field population of </w:t>
+        <w:t xml:space="preserve"> as this resistance mechanism would likely be </w:t>
+      </w:r>
+      <w:r>
+        <w:rPr>
+          <w:sz w:val="24"/>
+          <w:szCs w:val="24"/>
+        </w:rPr>
+        <w:lastRenderedPageBreak/>
+        <w:t xml:space="preserve">rapidly overcome by new genotypes within the field population of </w:t>
       </w:r>
       <w:r>
         <w:rPr>
@@ -17640,15 +17807,7 @@
           <w:sz w:val="24"/>
           <w:szCs w:val="24"/>
         </w:rPr>
-        <w:t xml:space="preserve">the domesticated germplasm </w:t>
-      </w:r>
-      <w:r>
-        <w:rPr>
-          <w:sz w:val="24"/>
-          <w:szCs w:val="24"/>
-        </w:rPr>
-        <w:lastRenderedPageBreak/>
-        <w:t xml:space="preserve">has sufficient resistance alleles and it </w:t>
+        <w:t xml:space="preserve">the domesticated germplasm has sufficient resistance alleles and it </w:t>
       </w:r>
       <w:r>
         <w:rPr>
@@ -17671,21 +17830,12 @@
         </w:rPr>
         <w:t xml:space="preserve"> to </w:t>
       </w:r>
-      <w:proofErr w:type="spellStart"/>
-      <w:r>
-        <w:rPr>
-          <w:sz w:val="24"/>
-          <w:szCs w:val="24"/>
-        </w:rPr>
-        <w:t>introgress</w:t>
-      </w:r>
-      <w:proofErr w:type="spellEnd"/>
-      <w:r>
-        <w:rPr>
-          <w:sz w:val="24"/>
-          <w:szCs w:val="24"/>
-        </w:rPr>
-        <w:t xml:space="preserve"> </w:t>
+      <w:r>
+        <w:rPr>
+          <w:sz w:val="24"/>
+          <w:szCs w:val="24"/>
+        </w:rPr>
+        <w:t xml:space="preserve">introgress </w:t>
       </w:r>
       <w:r>
         <w:rPr>
@@ -17734,7 +17884,6 @@
           <w:szCs w:val="24"/>
         </w:rPr>
       </w:pPr>
-      <w:commentRangeStart w:id="15"/>
       <w:r>
         <w:rPr>
           <w:b/>
@@ -17742,13 +17891,6 @@
           <w:szCs w:val="24"/>
         </w:rPr>
         <w:t>Molecular mechanisms and polygenic virulence</w:t>
-      </w:r>
-      <w:commentRangeEnd w:id="15"/>
-      <w:r>
-        <w:rPr>
-          <w:rStyle w:val="CommentReference"/>
-        </w:rPr>
-        <w:commentReference w:id="15"/>
       </w:r>
     </w:p>
     <w:p>
@@ -17821,15 +17963,7 @@
           <w:sz w:val="24"/>
           <w:szCs w:val="24"/>
         </w:rPr>
-        <w:t xml:space="preserve">The GO enrichments that we </w:t>
-      </w:r>
-      <w:commentRangeStart w:id="16"/>
-      <w:r>
-        <w:rPr>
-          <w:sz w:val="24"/>
-          <w:szCs w:val="24"/>
-        </w:rPr>
-        <w:t xml:space="preserve">identified using the GWA were </w:t>
+        <w:t xml:space="preserve">The GO enrichments that we identified using the GWA were </w:t>
       </w:r>
       <w:r>
         <w:rPr>
@@ -17859,12 +17993,412 @@
         </w:rPr>
         <w:t xml:space="preserve"> processes</w:t>
       </w:r>
-      <w:commentRangeEnd w:id="16"/>
+      <w:bookmarkStart w:id="9" w:name="_GoBack"/>
+      <w:bookmarkEnd w:id="9"/>
+      <w:r>
+        <w:rPr>
+          <w:sz w:val="24"/>
+          <w:szCs w:val="24"/>
+        </w:rPr>
+        <w:t xml:space="preserve"> (Table S1)</w:t>
+      </w:r>
+      <w:r>
+        <w:rPr>
+          <w:sz w:val="24"/>
+          <w:szCs w:val="24"/>
+        </w:rPr>
+        <w:t>.</w:t>
+      </w:r>
+      <w:r>
+        <w:rPr>
+          <w:sz w:val="24"/>
+          <w:szCs w:val="24"/>
+        </w:rPr>
+        <w:t xml:space="preserve"> </w:t>
+      </w:r>
+      <w:r>
+        <w:rPr>
+          <w:sz w:val="24"/>
+          <w:szCs w:val="24"/>
+        </w:rPr>
+        <w:t xml:space="preserve">Through analysis of the genes significantly associated with all 12 plant traits, we identified a single </w:t>
+      </w:r>
+      <w:proofErr w:type="spellStart"/>
+      <w:r>
+        <w:rPr>
+          <w:sz w:val="24"/>
+          <w:szCs w:val="24"/>
+        </w:rPr>
+        <w:t>cerato-platanin</w:t>
+      </w:r>
+      <w:proofErr w:type="spellEnd"/>
+      <w:r>
+        <w:rPr>
+          <w:sz w:val="24"/>
+          <w:szCs w:val="24"/>
+        </w:rPr>
+        <w:t xml:space="preserve"> gene (</w:t>
+      </w:r>
+      <w:r>
+        <w:rPr>
+          <w:sz w:val="24"/>
+          <w:szCs w:val="24"/>
+        </w:rPr>
+        <w:t>BcT4_4591</w:t>
+      </w:r>
+      <w:r>
+        <w:rPr>
+          <w:sz w:val="24"/>
+          <w:szCs w:val="24"/>
+        </w:rPr>
+        <w:t>; Figure R8), a potential PAMP {</w:t>
+      </w:r>
+      <w:proofErr w:type="spellStart"/>
+      <w:r>
+        <w:rPr>
+          <w:sz w:val="24"/>
+          <w:szCs w:val="24"/>
+        </w:rPr>
+        <w:t>Baccelli</w:t>
+      </w:r>
+      <w:proofErr w:type="spellEnd"/>
+      <w:r>
+        <w:rPr>
+          <w:sz w:val="24"/>
+          <w:szCs w:val="24"/>
+        </w:rPr>
+        <w:t xml:space="preserve"> 2014; </w:t>
+      </w:r>
+      <w:proofErr w:type="spellStart"/>
+      <w:r>
+        <w:rPr>
+          <w:sz w:val="24"/>
+          <w:szCs w:val="24"/>
+        </w:rPr>
+        <w:t>Gaderer</w:t>
+      </w:r>
+      <w:proofErr w:type="spellEnd"/>
+      <w:r>
+        <w:rPr>
+          <w:sz w:val="24"/>
+          <w:szCs w:val="24"/>
+        </w:rPr>
+        <w:t xml:space="preserve"> 2014; </w:t>
+      </w:r>
+      <w:proofErr w:type="spellStart"/>
+      <w:r>
+        <w:rPr>
+          <w:sz w:val="24"/>
+          <w:szCs w:val="24"/>
+        </w:rPr>
+        <w:t>Pazzagli</w:t>
+      </w:r>
+      <w:proofErr w:type="spellEnd"/>
+      <w:r>
+        <w:rPr>
+          <w:sz w:val="24"/>
+          <w:szCs w:val="24"/>
+        </w:rPr>
+        <w:t xml:space="preserve"> 2014}. Fungal </w:t>
+      </w:r>
+      <w:proofErr w:type="spellStart"/>
+      <w:r>
+        <w:rPr>
+          <w:sz w:val="24"/>
+          <w:szCs w:val="24"/>
+        </w:rPr>
+        <w:t>cerato-platanins</w:t>
+      </w:r>
+      <w:proofErr w:type="spellEnd"/>
+      <w:r>
+        <w:rPr>
+          <w:sz w:val="24"/>
+          <w:szCs w:val="24"/>
+        </w:rPr>
+        <w:t xml:space="preserve"> have been linked to induction of systemic acquired resistance and defense compound biosynthesis in pl</w:t>
+      </w:r>
+      <w:r>
+        <w:rPr>
+          <w:sz w:val="24"/>
+          <w:szCs w:val="24"/>
+        </w:rPr>
+        <w:t xml:space="preserve">ants {Frias </w:t>
+      </w:r>
+      <w:r>
+        <w:rPr>
+          <w:sz w:val="24"/>
+          <w:szCs w:val="24"/>
+        </w:rPr>
+        <w:lastRenderedPageBreak/>
+        <w:t xml:space="preserve">2012; Scala 2004}. </w:t>
+      </w:r>
+      <w:r>
+        <w:rPr>
+          <w:sz w:val="24"/>
+          <w:szCs w:val="24"/>
+        </w:rPr>
+        <w:t xml:space="preserve">Interestingly, using specific </w:t>
+      </w:r>
+      <w:r>
+        <w:rPr>
+          <w:i/>
+          <w:sz w:val="24"/>
+          <w:szCs w:val="24"/>
+        </w:rPr>
+        <w:t>a priori</w:t>
+      </w:r>
+      <w:r>
+        <w:rPr>
+          <w:sz w:val="24"/>
+          <w:szCs w:val="24"/>
+        </w:rPr>
+        <w:t xml:space="preserve"> gene searches, w</w:t>
+      </w:r>
+      <w:r>
+        <w:rPr>
+          <w:sz w:val="24"/>
+          <w:szCs w:val="24"/>
+        </w:rPr>
+        <w:t xml:space="preserve">e did not identify </w:t>
+      </w:r>
+      <w:r>
+        <w:rPr>
+          <w:sz w:val="24"/>
+          <w:szCs w:val="24"/>
+        </w:rPr>
+        <w:t xml:space="preserve">any other </w:t>
+      </w:r>
+      <w:r>
+        <w:rPr>
+          <w:sz w:val="24"/>
+          <w:szCs w:val="24"/>
+        </w:rPr>
+        <w:t xml:space="preserve">known fungal </w:t>
+      </w:r>
+      <w:r>
+        <w:rPr>
+          <w:sz w:val="24"/>
+          <w:szCs w:val="24"/>
+        </w:rPr>
+        <w:t>MAMPs or PAMPs</w:t>
+      </w:r>
+      <w:r>
+        <w:rPr>
+          <w:sz w:val="24"/>
+          <w:szCs w:val="24"/>
+        </w:rPr>
+        <w:t xml:space="preserve">, i.e. chitin, </w:t>
+      </w:r>
+      <w:proofErr w:type="spellStart"/>
+      <w:r>
+        <w:rPr>
+          <w:sz w:val="24"/>
+          <w:szCs w:val="24"/>
+        </w:rPr>
+        <w:t>mannans</w:t>
+      </w:r>
+      <w:proofErr w:type="spellEnd"/>
+      <w:r>
+        <w:rPr>
+          <w:sz w:val="24"/>
+          <w:szCs w:val="24"/>
+        </w:rPr>
+        <w:t xml:space="preserve">, </w:t>
+      </w:r>
+      <w:proofErr w:type="spellStart"/>
+      <w:r>
+        <w:rPr>
+          <w:sz w:val="24"/>
+          <w:szCs w:val="24"/>
+        </w:rPr>
+        <w:t>glycans</w:t>
+      </w:r>
+      <w:proofErr w:type="spellEnd"/>
+      <w:r>
+        <w:rPr>
+          <w:sz w:val="24"/>
+          <w:szCs w:val="24"/>
+        </w:rPr>
+        <w:t xml:space="preserve"> or glycolipid genes,</w:t>
+      </w:r>
+      <w:r>
+        <w:rPr>
+          <w:sz w:val="24"/>
+          <w:szCs w:val="24"/>
+        </w:rPr>
+        <w:t xml:space="preserve"> as loci contributing to </w:t>
+      </w:r>
+      <w:r>
+        <w:rPr>
+          <w:sz w:val="24"/>
+          <w:szCs w:val="24"/>
+        </w:rPr>
+        <w:t xml:space="preserve">variation in </w:t>
+      </w:r>
+      <w:r>
+        <w:rPr>
+          <w:sz w:val="24"/>
+          <w:szCs w:val="24"/>
+        </w:rPr>
+        <w:t>vi</w:t>
+      </w:r>
+      <w:r>
+        <w:rPr>
+          <w:sz w:val="24"/>
+          <w:szCs w:val="24"/>
+        </w:rPr>
+        <w:t xml:space="preserve">rulence across tomato </w:t>
+      </w:r>
+      <w:r>
+        <w:rPr>
+          <w:sz w:val="24"/>
+          <w:szCs w:val="24"/>
+        </w:rPr>
+        <w:t>accessions (</w:t>
+      </w:r>
+      <w:commentRangeStart w:id="10"/>
+      <w:r>
+        <w:rPr>
+          <w:sz w:val="24"/>
+          <w:szCs w:val="24"/>
+        </w:rPr>
+        <w:t>CITATIONS</w:t>
+      </w:r>
+      <w:commentRangeEnd w:id="10"/>
       <w:r>
         <w:rPr>
           <w:rStyle w:val="CommentReference"/>
         </w:rPr>
-        <w:commentReference w:id="16"/>
+        <w:commentReference w:id="10"/>
+      </w:r>
+      <w:r>
+        <w:rPr>
+          <w:sz w:val="24"/>
+          <w:szCs w:val="24"/>
+        </w:rPr>
+        <w:t>)</w:t>
+      </w:r>
+      <w:r>
+        <w:rPr>
+          <w:sz w:val="24"/>
+          <w:szCs w:val="24"/>
+        </w:rPr>
+        <w:t>{</w:t>
+      </w:r>
+      <w:r>
+        <w:rPr>
+          <w:sz w:val="24"/>
+          <w:szCs w:val="24"/>
+        </w:rPr>
+        <w:t xml:space="preserve">Corwin 2016; </w:t>
+      </w:r>
+      <w:r>
+        <w:rPr>
+          <w:sz w:val="24"/>
+          <w:szCs w:val="24"/>
+        </w:rPr>
+        <w:t>Corwin 2017}</w:t>
+      </w:r>
+      <w:r>
+        <w:rPr>
+          <w:sz w:val="24"/>
+          <w:szCs w:val="24"/>
+        </w:rPr>
+        <w:t xml:space="preserve">. </w:t>
+      </w:r>
+      <w:r>
+        <w:rPr>
+          <w:sz w:val="24"/>
+          <w:szCs w:val="24"/>
+        </w:rPr>
+        <w:t xml:space="preserve">We also did not identify known virulence loci such as NEPs, VELVET or </w:t>
+      </w:r>
+      <w:proofErr w:type="spellStart"/>
+      <w:r>
+        <w:rPr>
+          <w:sz w:val="24"/>
+          <w:szCs w:val="24"/>
+        </w:rPr>
+        <w:t>p</w:t>
+      </w:r>
+      <w:r>
+        <w:rPr>
+          <w:sz w:val="24"/>
+          <w:szCs w:val="24"/>
+        </w:rPr>
+        <w:t>olygalacturonases</w:t>
+      </w:r>
+      <w:proofErr w:type="spellEnd"/>
+      <w:r>
+        <w:rPr>
+          <w:sz w:val="24"/>
+          <w:szCs w:val="24"/>
+        </w:rPr>
+        <w:t xml:space="preserve"> (</w:t>
+      </w:r>
+      <w:commentRangeStart w:id="11"/>
+      <w:r>
+        <w:rPr>
+          <w:sz w:val="24"/>
+          <w:szCs w:val="24"/>
+        </w:rPr>
+        <w:t>CITATIONS</w:t>
+      </w:r>
+      <w:commentRangeEnd w:id="11"/>
+      <w:r>
+        <w:rPr>
+          <w:rStyle w:val="CommentReference"/>
+        </w:rPr>
+        <w:commentReference w:id="11"/>
+      </w:r>
+      <w:r>
+        <w:rPr>
+          <w:sz w:val="24"/>
+          <w:szCs w:val="24"/>
+        </w:rPr>
+        <w:t>).</w:t>
+      </w:r>
+      <w:r>
+        <w:rPr>
+          <w:sz w:val="24"/>
+          <w:szCs w:val="24"/>
+        </w:rPr>
+        <w:t xml:space="preserve"> </w:t>
+      </w:r>
+      <w:r>
+        <w:rPr>
+          <w:sz w:val="24"/>
+          <w:szCs w:val="24"/>
+        </w:rPr>
+        <w:t xml:space="preserve"> All of these genes did have SNPs within the analysis</w:t>
+      </w:r>
+      <w:r>
+        <w:rPr>
+          <w:sz w:val="24"/>
+          <w:szCs w:val="24"/>
+        </w:rPr>
+        <w:t>,</w:t>
+      </w:r>
+      <w:r>
+        <w:rPr>
+          <w:sz w:val="24"/>
+          <w:szCs w:val="24"/>
+        </w:rPr>
+        <w:t xml:space="preserve"> but it is possible that the size of the population was simply not powerful enough to identify these loci. Thus, this GWA mapping in the pathogen is allowing the identification of new potential virulence mechanisms.</w:t>
+      </w:r>
+      <w:r>
+        <w:rPr>
+          <w:sz w:val="24"/>
+          <w:szCs w:val="24"/>
+        </w:rPr>
+        <w:t xml:space="preserve"> </w:t>
+      </w:r>
+      <w:r>
+        <w:rPr>
+          <w:sz w:val="24"/>
+          <w:szCs w:val="24"/>
+        </w:rPr>
+        <w:t>Several of the functions we identified are suggestive of pathogen virulence. Through analysis of loci contributing to virulence on all 12 host genotypes, we identified a terpene synthase</w:t>
       </w:r>
       <w:r>
         <w:rPr>
@@ -17878,7 +18412,54 @@
           <w:sz w:val="24"/>
           <w:szCs w:val="24"/>
         </w:rPr>
-        <w:t>.</w:t>
+        <w:t xml:space="preserve">. Reduced terpene biosynthesis has been linked to viral infections and susceptibility to whiteflies in plants {Li 2014}. </w:t>
+      </w:r>
+      <w:r>
+        <w:rPr>
+          <w:sz w:val="24"/>
+          <w:szCs w:val="24"/>
+        </w:rPr>
+        <w:t xml:space="preserve">Through analysis of domestication-sensitive loci, we identified genes that may control production, transport or perception of </w:t>
+      </w:r>
+      <w:proofErr w:type="spellStart"/>
+      <w:r>
+        <w:rPr>
+          <w:sz w:val="24"/>
+          <w:szCs w:val="24"/>
+        </w:rPr>
+        <w:t>kyneurine</w:t>
+      </w:r>
+      <w:proofErr w:type="spellEnd"/>
+      <w:r>
+        <w:rPr>
+          <w:sz w:val="24"/>
+          <w:szCs w:val="24"/>
+        </w:rPr>
+        <w:t xml:space="preserve"> (Table S1). </w:t>
+      </w:r>
+      <w:proofErr w:type="spellStart"/>
+      <w:r>
+        <w:rPr>
+          <w:sz w:val="24"/>
+          <w:szCs w:val="24"/>
+        </w:rPr>
+        <w:t>Kyneurine</w:t>
+      </w:r>
+      <w:proofErr w:type="spellEnd"/>
+      <w:r>
+        <w:rPr>
+          <w:sz w:val="24"/>
+          <w:szCs w:val="24"/>
+        </w:rPr>
+        <w:t xml:space="preserve"> induces apoptosis through reactive oxygen species mediated pathways in mammalian cells {Song 2011}, and </w:t>
+      </w:r>
+      <w:r>
+        <w:rPr>
+          <w:i/>
+          <w:sz w:val="24"/>
+          <w:szCs w:val="24"/>
+        </w:rPr>
+        <w:t>B. cinerea</w:t>
       </w:r>
       <w:r>
         <w:rPr>
@@ -17887,63 +18468,13 @@
         </w:rPr>
         <w:t xml:space="preserve"> </w:t>
       </w:r>
-      <w:r>
-        <w:rPr>
-          <w:sz w:val="24"/>
-          <w:szCs w:val="24"/>
-        </w:rPr>
-        <w:t xml:space="preserve">Interestingly, using specific </w:t>
-      </w:r>
-      <w:r>
-        <w:rPr>
-          <w:i/>
-          <w:sz w:val="24"/>
-          <w:szCs w:val="24"/>
-        </w:rPr>
-        <w:t>a priori</w:t>
-      </w:r>
-      <w:r>
-        <w:rPr>
-          <w:sz w:val="24"/>
-          <w:szCs w:val="24"/>
-        </w:rPr>
-        <w:t xml:space="preserve"> gene searches, w</w:t>
-      </w:r>
-      <w:r>
-        <w:rPr>
-          <w:sz w:val="24"/>
-          <w:szCs w:val="24"/>
-        </w:rPr>
-        <w:t xml:space="preserve">e did not identify any </w:t>
-      </w:r>
-      <w:r>
-        <w:rPr>
-          <w:sz w:val="24"/>
-          <w:szCs w:val="24"/>
-        </w:rPr>
-        <w:t xml:space="preserve">known fungal </w:t>
-      </w:r>
-      <w:r>
-        <w:rPr>
-          <w:sz w:val="24"/>
-          <w:szCs w:val="24"/>
-        </w:rPr>
-        <w:t>MAMPs or PAMPs</w:t>
-      </w:r>
-      <w:r>
-        <w:rPr>
-          <w:sz w:val="24"/>
-          <w:szCs w:val="24"/>
-        </w:rPr>
-        <w:t xml:space="preserve">, i.e. chitin, </w:t>
-      </w:r>
       <w:proofErr w:type="spellStart"/>
       <w:r>
         <w:rPr>
           <w:sz w:val="24"/>
           <w:szCs w:val="24"/>
         </w:rPr>
-        <w:t>mannans</w:t>
+        <w:t>kyneurine</w:t>
       </w:r>
       <w:proofErr w:type="spellEnd"/>
       <w:r>
@@ -17951,7 +18482,28 @@
           <w:sz w:val="24"/>
           <w:szCs w:val="24"/>
         </w:rPr>
-        <w:t xml:space="preserve">, </w:t>
+        <w:t xml:space="preserve"> biosynthesis </w:t>
+      </w:r>
+      <w:r>
+        <w:rPr>
+          <w:sz w:val="24"/>
+          <w:szCs w:val="24"/>
+        </w:rPr>
+        <w:t>could similarly be involved in plant cell death, via a pathway that was altered over the course of tomato domestication.</w:t>
+      </w:r>
+      <w:r>
+        <w:rPr>
+          <w:sz w:val="24"/>
+          <w:szCs w:val="24"/>
+        </w:rPr>
+        <w:t xml:space="preserve"> </w:t>
+      </w:r>
+      <w:r>
+        <w:rPr>
+          <w:sz w:val="24"/>
+          <w:szCs w:val="24"/>
+        </w:rPr>
+        <w:t xml:space="preserve">We also identified </w:t>
       </w:r>
       <w:proofErr w:type="spellStart"/>
       <w:r>
@@ -17959,7 +18511,7 @@
           <w:sz w:val="24"/>
           <w:szCs w:val="24"/>
         </w:rPr>
-        <w:t>glycans</w:t>
+        <w:t>betalain</w:t>
       </w:r>
       <w:proofErr w:type="spellEnd"/>
       <w:r>
@@ -17967,99 +18519,7 @@
           <w:sz w:val="24"/>
           <w:szCs w:val="24"/>
         </w:rPr>
-        <w:t xml:space="preserve"> or glycolipid genes,</w:t>
-      </w:r>
-      <w:r>
-        <w:rPr>
-          <w:sz w:val="24"/>
-          <w:szCs w:val="24"/>
-        </w:rPr>
-        <w:t xml:space="preserve"> as loci contributing to </w:t>
-      </w:r>
-      <w:r>
-        <w:rPr>
-          <w:sz w:val="24"/>
-          <w:szCs w:val="24"/>
-        </w:rPr>
-        <w:t xml:space="preserve">variation in </w:t>
-      </w:r>
-      <w:r>
-        <w:rPr>
-          <w:sz w:val="24"/>
-          <w:szCs w:val="24"/>
-        </w:rPr>
-        <w:t>vi</w:t>
-      </w:r>
-      <w:r>
-        <w:rPr>
-          <w:sz w:val="24"/>
-          <w:szCs w:val="24"/>
-        </w:rPr>
-        <w:t xml:space="preserve">rulence across tomato </w:t>
-      </w:r>
-      <w:r>
-        <w:rPr>
-          <w:sz w:val="24"/>
-          <w:szCs w:val="24"/>
-        </w:rPr>
-        <w:t>accessions (</w:t>
-      </w:r>
-      <w:commentRangeStart w:id="17"/>
-      <w:r>
-        <w:rPr>
-          <w:sz w:val="24"/>
-          <w:szCs w:val="24"/>
-        </w:rPr>
-        <w:t>CITATIONS</w:t>
-      </w:r>
-      <w:commentRangeEnd w:id="17"/>
-      <w:r>
-        <w:rPr>
-          <w:rStyle w:val="CommentReference"/>
-        </w:rPr>
-        <w:commentReference w:id="17"/>
-      </w:r>
-      <w:r>
-        <w:rPr>
-          <w:sz w:val="24"/>
-          <w:szCs w:val="24"/>
-        </w:rPr>
-        <w:t>)</w:t>
-      </w:r>
-      <w:r>
-        <w:rPr>
-          <w:sz w:val="24"/>
-          <w:szCs w:val="24"/>
-        </w:rPr>
-        <w:t>{</w:t>
-      </w:r>
-      <w:r>
-        <w:rPr>
-          <w:sz w:val="24"/>
-          <w:szCs w:val="24"/>
-        </w:rPr>
-        <w:t xml:space="preserve">Corwin 2016; </w:t>
-      </w:r>
-      <w:r>
-        <w:rPr>
-          <w:sz w:val="24"/>
-          <w:szCs w:val="24"/>
-        </w:rPr>
-        <w:t>Corwin 2017}</w:t>
-      </w:r>
-      <w:r>
-        <w:rPr>
-          <w:sz w:val="24"/>
-          <w:szCs w:val="24"/>
-        </w:rPr>
-        <w:t xml:space="preserve">. </w:t>
-      </w:r>
-      <w:r>
-        <w:rPr>
-          <w:sz w:val="24"/>
-          <w:szCs w:val="24"/>
-        </w:rPr>
-        <w:t xml:space="preserve">We also did not identify known virulence loci such as NEPs, VELVET or </w:t>
+        <w:t xml:space="preserve"> biosynthesis as an overrepresented function among domestication-sensitivity loci (Table S1). </w:t>
       </w:r>
       <w:proofErr w:type="spellStart"/>
       <w:r>
@@ -18067,14 +18527,7 @@
           <w:sz w:val="24"/>
           <w:szCs w:val="24"/>
         </w:rPr>
-        <w:t>p</w:t>
-      </w:r>
-      <w:r>
-        <w:rPr>
-          <w:sz w:val="24"/>
-          <w:szCs w:val="24"/>
-        </w:rPr>
-        <w:t>olygalacturonases</w:t>
+        <w:t>Betalain</w:t>
       </w:r>
       <w:proofErr w:type="spellEnd"/>
       <w:r>
@@ -18082,64 +18535,23 @@
           <w:sz w:val="24"/>
           <w:szCs w:val="24"/>
         </w:rPr>
-        <w:t xml:space="preserve"> (</w:t>
-      </w:r>
-      <w:commentRangeStart w:id="18"/>
-      <w:r>
-        <w:rPr>
-          <w:sz w:val="24"/>
-          <w:szCs w:val="24"/>
-        </w:rPr>
-        <w:t>CITATIONS</w:t>
-      </w:r>
-      <w:commentRangeEnd w:id="18"/>
-      <w:r>
-        <w:rPr>
-          <w:rStyle w:val="CommentReference"/>
-        </w:rPr>
-        <w:commentReference w:id="18"/>
-      </w:r>
-      <w:r>
-        <w:rPr>
-          <w:sz w:val="24"/>
-          <w:szCs w:val="24"/>
-        </w:rPr>
-        <w:t>).</w:t>
-      </w:r>
-      <w:r>
-        <w:rPr>
-          <w:sz w:val="24"/>
-          <w:szCs w:val="24"/>
-        </w:rPr>
-        <w:t xml:space="preserve"> </w:t>
-      </w:r>
-      <w:r>
-        <w:rPr>
-          <w:sz w:val="24"/>
-          <w:szCs w:val="24"/>
-        </w:rPr>
-        <w:t xml:space="preserve"> All of these genes did have SNPs within the analysis</w:t>
-      </w:r>
-      <w:r>
-        <w:rPr>
-          <w:sz w:val="24"/>
-          <w:szCs w:val="24"/>
-        </w:rPr>
-        <w:t>,</w:t>
-      </w:r>
-      <w:r>
-        <w:rPr>
-          <w:sz w:val="24"/>
-          <w:szCs w:val="24"/>
-        </w:rPr>
-        <w:t xml:space="preserve"> but it is possible that the size of the population was simply not powerful enough to identify these loci. Thus, this GWA mapping in the pathogen is allowing the identification of new potential virulence mechanisms.</w:t>
-      </w:r>
-      <w:r>
-        <w:rPr>
-          <w:sz w:val="24"/>
-          <w:szCs w:val="24"/>
-        </w:rPr>
-        <w:t xml:space="preserve"> </w:t>
+        <w:t xml:space="preserve"> production in plants enhances resistance to B. cinerea {</w:t>
+      </w:r>
+      <w:proofErr w:type="spellStart"/>
+      <w:r>
+        <w:rPr>
+          <w:sz w:val="24"/>
+          <w:szCs w:val="24"/>
+        </w:rPr>
+        <w:t>Polturak</w:t>
+      </w:r>
+      <w:proofErr w:type="spellEnd"/>
+      <w:r>
+        <w:rPr>
+          <w:sz w:val="24"/>
+          <w:szCs w:val="24"/>
+        </w:rPr>
+        <w:t xml:space="preserve"> 2017}, so B. cinerea may be interacting with this signaling pathway in a domestication-dependent manner.</w:t>
       </w:r>
     </w:p>
     <w:p>
@@ -18182,6 +18594,7 @@
           <w:sz w:val="24"/>
           <w:szCs w:val="24"/>
         </w:rPr>
+        <w:lastRenderedPageBreak/>
         <w:tab/>
       </w:r>
       <w:r>
@@ -18313,15 +18726,7 @@
           <w:sz w:val="24"/>
           <w:szCs w:val="24"/>
         </w:rPr>
-        <w:t xml:space="preserve"> has a </w:t>
-      </w:r>
-      <w:r>
-        <w:rPr>
-          <w:sz w:val="24"/>
-          <w:szCs w:val="24"/>
-        </w:rPr>
-        <w:lastRenderedPageBreak/>
-        <w:t xml:space="preserve">highly quantitative genetic basis of virulence on tomato, which is dominated by pathogen effects but also </w:t>
+        <w:t xml:space="preserve"> has a highly quantitative genetic basis of virulence on tomato, which is dominated by pathogen effects but also </w:t>
       </w:r>
       <w:r>
         <w:rPr>
@@ -20399,6 +20804,7 @@
                 <w:sz w:val="24"/>
                 <w:szCs w:val="24"/>
               </w:rPr>
+              <w:lastRenderedPageBreak/>
               <w:t>Exp:Iso</w:t>
             </w:r>
             <w:proofErr w:type="spellEnd"/>
@@ -21014,7 +21420,6 @@
           <w:sz w:val="24"/>
           <w:szCs w:val="24"/>
         </w:rPr>
-        <w:lastRenderedPageBreak/>
         <w:t xml:space="preserve">FDR corrected p-values of </w:t>
       </w:r>
       <w:r>
@@ -28830,7 +29235,15 @@
           <w:sz w:val="24"/>
           <w:szCs w:val="24"/>
         </w:rPr>
-        <w:t xml:space="preserve"> the mean resistance of the specific host genotype. The </w:t>
+        <w:t xml:space="preserve"> the mean </w:t>
+      </w:r>
+      <w:r>
+        <w:rPr>
+          <w:sz w:val="24"/>
+          <w:szCs w:val="24"/>
+        </w:rPr>
+        <w:lastRenderedPageBreak/>
+        <w:t xml:space="preserve">resistance of the specific host genotype. The </w:t>
       </w:r>
       <w:r>
         <w:rPr>
@@ -28858,7 +29271,6 @@
     <w:p>
       <w:pPr>
         <w:rPr>
-          <w:ins w:id="19" w:author="Daniel Kliebenstein" w:date="2017-07-13T11:21:00Z"/>
           <w:sz w:val="24"/>
           <w:szCs w:val="24"/>
         </w:rPr>
@@ -28953,15 +29365,6 @@
         <w:t>.</w:t>
       </w:r>
       <w:proofErr w:type="gramEnd"/>
-      <w:del w:id="20" w:author="Daniel Kliebenstein" w:date="2017-07-13T11:21:00Z">
-        <w:r>
-          <w:rPr>
-            <w:sz w:val="24"/>
-            <w:szCs w:val="24"/>
-          </w:rPr>
-          <w:delText xml:space="preserve"> </w:delText>
-        </w:r>
-      </w:del>
     </w:p>
     <w:p>
       <w:pPr>
@@ -29088,7 +29491,6 @@
           <w:sz w:val="24"/>
           <w:szCs w:val="24"/>
         </w:rPr>
-        <w:lastRenderedPageBreak/>
         <w:t xml:space="preserve">connects </w:t>
       </w:r>
       <w:r>
@@ -29831,6 +30233,14 @@
     <w:p>
       <w:pPr>
         <w:rPr>
+          <w:sz w:val="24"/>
+          <w:szCs w:val="24"/>
+        </w:rPr>
+      </w:pPr>
+    </w:p>
+    <w:p>
+      <w:pPr>
+        <w:rPr>
           <w:b/>
           <w:sz w:val="24"/>
           <w:szCs w:val="24"/>
@@ -30466,6 +30876,28 @@
         </w:rPr>
         <w:t>.</w:t>
       </w:r>
+      <w:r>
+        <w:rPr>
+          <w:sz w:val="24"/>
+          <w:szCs w:val="24"/>
+        </w:rPr>
+        <w:t xml:space="preserve"> Black </w:t>
+      </w:r>
+      <w:r>
+        <w:rPr>
+          <w:sz w:val="24"/>
+          <w:szCs w:val="24"/>
+        </w:rPr>
+        <w:t xml:space="preserve">lines indicate the expected </w:t>
+      </w:r>
+      <w:r>
+        <w:rPr>
+          <w:sz w:val="24"/>
+          <w:szCs w:val="24"/>
+        </w:rPr>
+        <w:lastRenderedPageBreak/>
+        <w:t xml:space="preserve">frequency of overlap, given the number of significant SNPs per plant genotype and size of total SNP set. </w:t>
+      </w:r>
     </w:p>
     <w:p>
       <w:pPr>
@@ -30525,7 +30957,7 @@
         </w:rPr>
         <w:t xml:space="preserve"> gene significantly associated with lesion size on the 12 tomato accessions. Genes were called as significant if </w:t>
       </w:r>
-      <w:commentRangeStart w:id="21"/>
+      <w:commentRangeStart w:id="12"/>
       <w:r>
         <w:rPr>
           <w:sz w:val="24"/>
@@ -30533,12 +30965,12 @@
         </w:rPr>
         <w:t xml:space="preserve">there was one significant SNP </w:t>
       </w:r>
-      <w:commentRangeEnd w:id="21"/>
+      <w:commentRangeEnd w:id="12"/>
       <w:r>
         <w:rPr>
           <w:rStyle w:val="CommentReference"/>
         </w:rPr>
-        <w:commentReference w:id="21"/>
+        <w:commentReference w:id="12"/>
       </w:r>
       <w:r>
         <w:rPr>
@@ -30634,7 +31066,23 @@
           <w:sz w:val="24"/>
           <w:szCs w:val="24"/>
         </w:rPr>
-        <w:t xml:space="preserve"> Variation at significant SNPs linked to the gene </w:t>
+        <w:t xml:space="preserve"> </w:t>
+      </w:r>
+      <w:r>
+        <w:rPr>
+          <w:b/>
+          <w:sz w:val="24"/>
+          <w:szCs w:val="24"/>
+        </w:rPr>
+        <w:t xml:space="preserve">Host specificity of </w:t>
+      </w:r>
+      <w:r>
+        <w:rPr>
+          <w:b/>
+          <w:sz w:val="24"/>
+          <w:szCs w:val="24"/>
+        </w:rPr>
+        <w:t xml:space="preserve">significant SNPs linked to the gene </w:t>
       </w:r>
       <w:r>
         <w:rPr>
@@ -30665,18 +31113,59 @@
           <w:sz w:val="24"/>
           <w:szCs w:val="24"/>
         </w:rPr>
-        <w:t xml:space="preserve">SNPs with effects estimates above the 99% permutation threshold are colored by trait (plant phenotype in which the effect was estimated). BcT4_4591 is linked to at least one significant </w:t>
-      </w:r>
-      <w:r>
-        <w:rPr>
-          <w:sz w:val="24"/>
-          <w:szCs w:val="24"/>
-        </w:rPr>
-        <w:lastRenderedPageBreak/>
-        <w:t xml:space="preserve">SNP on all 12 of the tested tomato accessions. The annotated exons are depicted as grey rectangles. </w:t>
-      </w:r>
-      <w:bookmarkStart w:id="22" w:name="_GoBack"/>
-      <w:bookmarkEnd w:id="22"/>
+        <w:t xml:space="preserve">SNPs with effects estimates above the 99% permutation threshold are colored by trait (plant phenotype in which the effect was estimated). BcT4_4591 is </w:t>
+      </w:r>
+      <w:r>
+        <w:rPr>
+          <w:sz w:val="24"/>
+          <w:szCs w:val="24"/>
+        </w:rPr>
+        <w:t xml:space="preserve">a </w:t>
+      </w:r>
+      <w:proofErr w:type="spellStart"/>
+      <w:r>
+        <w:rPr>
+          <w:sz w:val="24"/>
+          <w:szCs w:val="24"/>
+        </w:rPr>
+        <w:t>c</w:t>
+      </w:r>
+      <w:r>
+        <w:rPr>
+          <w:sz w:val="24"/>
+          <w:szCs w:val="24"/>
+        </w:rPr>
+        <w:t>erato-platanin</w:t>
+      </w:r>
+      <w:proofErr w:type="spellEnd"/>
+      <w:r>
+        <w:rPr>
+          <w:sz w:val="24"/>
+          <w:szCs w:val="24"/>
+        </w:rPr>
+        <w:t xml:space="preserve"> gene </w:t>
+      </w:r>
+      <w:r>
+        <w:rPr>
+          <w:sz w:val="24"/>
+          <w:szCs w:val="24"/>
+        </w:rPr>
+        <w:t xml:space="preserve">linked to at least one significant SNP on all 12 of the tested tomato accessions. The annotated exons are depicted as </w:t>
+      </w:r>
+      <w:r>
+        <w:rPr>
+          <w:sz w:val="24"/>
+          <w:szCs w:val="24"/>
+        </w:rPr>
+        <w:t>turquoise rectangles</w:t>
+      </w:r>
+      <w:r>
+        <w:rPr>
+          <w:sz w:val="24"/>
+          <w:szCs w:val="24"/>
+        </w:rPr>
+        <w:t xml:space="preserve">. </w:t>
+      </w:r>
     </w:p>
     <w:p>
       <w:pPr>
@@ -31023,7 +31512,7 @@
         </w:rPr>
         <w:t xml:space="preserve">Genes were called as significant if there </w:t>
       </w:r>
-      <w:commentRangeStart w:id="23"/>
+      <w:commentRangeStart w:id="13"/>
       <w:r>
         <w:rPr>
           <w:sz w:val="24"/>
@@ -31045,12 +31534,12 @@
         </w:rPr>
         <w:t xml:space="preserve">SNP </w:t>
       </w:r>
-      <w:commentRangeEnd w:id="23"/>
+      <w:commentRangeEnd w:id="13"/>
       <w:r>
         <w:rPr>
           <w:rStyle w:val="CommentReference"/>
         </w:rPr>
-        <w:commentReference w:id="23"/>
+        <w:commentReference w:id="13"/>
       </w:r>
       <w:r>
         <w:rPr>
@@ -31276,6 +31765,7 @@
         <w:pStyle w:val="EndNoteBibliography"/>
       </w:pPr>
       <w:r>
+        <w:lastRenderedPageBreak/>
         <w:t xml:space="preserve">Finkers, R., Y. Bai, P. van den Berg, R. van Berloo, F. Meijer-Dekens, A. Ten Have, J. van Kan, P. Lindhout and A. W. van Heusden (2008). "Quantitative resistance to Botrytis cinerea from Solanum neorickii." </w:t>
       </w:r>
       <w:r>
@@ -31380,7 +31870,6 @@
         <w:pStyle w:val="EndNoteBibliography"/>
       </w:pPr>
       <w:r>
-        <w:lastRenderedPageBreak/>
         <w:t xml:space="preserve">Stukenbrock, E. H. and B. A. McDonald (2008). "The origins of plant pathogens in agro-ecosystems." </w:t>
       </w:r>
       <w:r>
@@ -31530,7 +32019,7 @@
       </w:r>
     </w:p>
   </w:comment>
-  <w:comment w:id="4" w:author="Daniel Kliebenstein" w:date="2017-08-03T14:40:00Z" w:initials="DK">
+  <w:comment w:id="4" w:author="Nicole Soltis" w:date="2017-08-15T11:10:00Z" w:initials="NS">
     <w:p>
       <w:pPr>
         <w:pStyle w:val="CommentText"/>
@@ -31542,19 +32031,11 @@
         <w:annotationRef/>
       </w:r>
       <w:r>
-        <w:t xml:space="preserve">Maybe pull up the diversity at the one gene with links to all 12 accessions and make a </w:t>
-      </w:r>
-      <w:proofErr w:type="spellStart"/>
-      <w:r>
-        <w:t>manhattan</w:t>
-      </w:r>
-      <w:proofErr w:type="spellEnd"/>
-      <w:r>
-        <w:t xml:space="preserve"> plot on that one like Rachel did in her paper?</w:t>
+        <w:t>What % of genome/ SNPs total were linked with virulence at least once?</w:t>
       </w:r>
     </w:p>
   </w:comment>
-  <w:comment w:id="5" w:author="Nicole Soltis" w:date="2017-08-14T12:21:00Z" w:initials="NS">
+  <w:comment w:id="5" w:author="Nicole Soltis" w:date="2017-08-03T14:40:00Z" w:initials="NS">
     <w:p>
       <w:pPr>
         <w:pStyle w:val="CommentText"/>
@@ -31566,11 +32047,11 @@
         <w:annotationRef/>
       </w:r>
       <w:r>
-        <w:t>Incorporate into text</w:t>
+        <w:t>Discussion bookmark</w:t>
       </w:r>
     </w:p>
   </w:comment>
-  <w:comment w:id="7" w:author="Daniel Kliebenstein" w:date="2017-08-03T14:40:00Z" w:initials="DK">
+  <w:comment w:id="6" w:author="Daniel Kliebenstein" w:date="2017-08-03T14:40:00Z" w:initials="DK">
     <w:p>
       <w:pPr>
         <w:pStyle w:val="CommentText"/>
@@ -31582,11 +32063,11 @@
         <w:annotationRef/>
       </w:r>
       <w:r>
-        <w:t>Don’t put the genes in the above section. Talk about their putative function here.</w:t>
+        <w:t>Add others as well</w:t>
       </w:r>
     </w:p>
   </w:comment>
-  <w:comment w:id="9" w:author="Daniel Kliebenstein" w:date="2017-08-03T14:40:00Z" w:initials="DK">
+  <w:comment w:id="7" w:author="Nicole Soltis" w:date="2017-08-03T14:40:00Z" w:initials="NS">
     <w:p>
       <w:pPr>
         <w:pStyle w:val="CommentText"/>
@@ -31598,7 +32079,23 @@
         <w:annotationRef/>
       </w:r>
       <w:r>
-        <w:t>Was there any enrichment in the specific subsets?</w:t>
+        <w:t>Need to add here</w:t>
+      </w:r>
+    </w:p>
+  </w:comment>
+  <w:comment w:id="8" w:author="Daniel Kliebenstein" w:date="2017-08-03T14:40:00Z" w:initials="DK">
+    <w:p>
+      <w:pPr>
+        <w:pStyle w:val="CommentText"/>
+      </w:pPr>
+      <w:r>
+        <w:rPr>
+          <w:rStyle w:val="CommentReference"/>
+        </w:rPr>
+        <w:annotationRef/>
+      </w:r>
+      <w:r>
+        <w:t>Shall see what GEMMA says</w:t>
       </w:r>
     </w:p>
   </w:comment>
@@ -31614,11 +32111,11 @@
         <w:annotationRef/>
       </w:r>
       <w:r>
-        <w:t>You should talk about the sensitivity loci and what they are and if there is an enrichment</w:t>
+        <w:t>Citation</w:t>
       </w:r>
     </w:p>
   </w:comment>
-  <w:comment w:id="11" w:author="Nicole Soltis" w:date="2017-08-03T14:40:00Z" w:initials="NS">
+  <w:comment w:id="11" w:author="Daniel Kliebenstein" w:date="2017-08-03T14:40:00Z" w:initials="DK">
     <w:p>
       <w:pPr>
         <w:pStyle w:val="CommentText"/>
@@ -31630,11 +32127,11 @@
         <w:annotationRef/>
       </w:r>
       <w:r>
-        <w:t>Discussion bookmark</w:t>
+        <w:t>Citation</w:t>
       </w:r>
     </w:p>
   </w:comment>
-  <w:comment w:id="12" w:author="Daniel Kliebenstein" w:date="2017-08-03T14:40:00Z" w:initials="DK">
+  <w:comment w:id="12" w:author="Nicole Soltis" w:date="2017-08-10T14:18:00Z" w:initials="NS">
     <w:p>
       <w:pPr>
         <w:pStyle w:val="CommentText"/>
@@ -31646,137 +32143,11 @@
         <w:annotationRef/>
       </w:r>
       <w:r>
-        <w:t>Add others as well</w:t>
+        <w:t>I used only 1 SNP/ 2kb of gene to determine significance. Should I modify to 2 SNP?</w:t>
       </w:r>
     </w:p>
   </w:comment>
   <w:comment w:id="13" w:author="Nicole Soltis" w:date="2017-08-03T14:40:00Z" w:initials="NS">
-    <w:p>
-      <w:pPr>
-        <w:pStyle w:val="CommentText"/>
-      </w:pPr>
-      <w:r>
-        <w:rPr>
-          <w:rStyle w:val="CommentReference"/>
-        </w:rPr>
-        <w:annotationRef/>
-      </w:r>
-      <w:r>
-        <w:t>Need to add here</w:t>
-      </w:r>
-    </w:p>
-  </w:comment>
-  <w:comment w:id="14" w:author="Daniel Kliebenstein" w:date="2017-08-03T14:40:00Z" w:initials="DK">
-    <w:p>
-      <w:pPr>
-        <w:pStyle w:val="CommentText"/>
-      </w:pPr>
-      <w:r>
-        <w:rPr>
-          <w:rStyle w:val="CommentReference"/>
-        </w:rPr>
-        <w:annotationRef/>
-      </w:r>
-      <w:r>
-        <w:t>Shall see what GEMMA says</w:t>
-      </w:r>
-    </w:p>
-  </w:comment>
-  <w:comment w:id="15" w:author="Nicole Soltis" w:date="2017-08-09T16:58:00Z" w:initials="NS">
-    <w:p>
-      <w:pPr>
-        <w:pStyle w:val="CommentText"/>
-      </w:pPr>
-      <w:r>
-        <w:rPr>
-          <w:rStyle w:val="CommentReference"/>
-        </w:rPr>
-        <w:annotationRef/>
-      </w:r>
-      <w:r>
-        <w:t xml:space="preserve">Dan on poster: </w:t>
-      </w:r>
-      <w:r>
-        <w:t xml:space="preserve">Domestication loci for </w:t>
-      </w:r>
-      <w:r>
-        <w:t xml:space="preserve">production, transport or perception of </w:t>
-      </w:r>
-      <w:proofErr w:type="spellStart"/>
-      <w:r>
-        <w:t>kyneurine</w:t>
-      </w:r>
-      <w:proofErr w:type="spellEnd"/>
-      <w:r>
-        <w:t>. This is a tryptophan metabolite that antagonizes metabolic receptors in mammals including those perceiving extracellular ATP. As such, it is possible that this set of genes allows the pathogen to interfere with extracellular ATP perception and that tomato domestication has altered the response to extracellular ATP.</w:t>
-      </w:r>
-    </w:p>
-  </w:comment>
-  <w:comment w:id="16" w:author="Daniel Kliebenstein" w:date="2017-08-03T14:40:00Z" w:initials="DK">
-    <w:p>
-      <w:pPr>
-        <w:pStyle w:val="CommentText"/>
-      </w:pPr>
-      <w:r>
-        <w:rPr>
-          <w:rStyle w:val="CommentReference"/>
-        </w:rPr>
-        <w:annotationRef/>
-      </w:r>
-      <w:r>
-        <w:t>Anything interesting in the individual genes that overlap lots of accessions or sensitivity? This is a good place to talk about them.</w:t>
-      </w:r>
-    </w:p>
-  </w:comment>
-  <w:comment w:id="17" w:author="Daniel Kliebenstein" w:date="2017-08-03T14:40:00Z" w:initials="DK">
-    <w:p>
-      <w:pPr>
-        <w:pStyle w:val="CommentText"/>
-      </w:pPr>
-      <w:r>
-        <w:rPr>
-          <w:rStyle w:val="CommentReference"/>
-        </w:rPr>
-        <w:annotationRef/>
-      </w:r>
-      <w:r>
-        <w:t>Citation</w:t>
-      </w:r>
-    </w:p>
-  </w:comment>
-  <w:comment w:id="18" w:author="Daniel Kliebenstein" w:date="2017-08-03T14:40:00Z" w:initials="DK">
-    <w:p>
-      <w:pPr>
-        <w:pStyle w:val="CommentText"/>
-      </w:pPr>
-      <w:r>
-        <w:rPr>
-          <w:rStyle w:val="CommentReference"/>
-        </w:rPr>
-        <w:annotationRef/>
-      </w:r>
-      <w:r>
-        <w:t>Citation</w:t>
-      </w:r>
-    </w:p>
-  </w:comment>
-  <w:comment w:id="21" w:author="Nicole Soltis" w:date="2017-08-10T14:18:00Z" w:initials="NS">
-    <w:p>
-      <w:pPr>
-        <w:pStyle w:val="CommentText"/>
-      </w:pPr>
-      <w:r>
-        <w:rPr>
-          <w:rStyle w:val="CommentReference"/>
-        </w:rPr>
-        <w:annotationRef/>
-      </w:r>
-      <w:r>
-        <w:t>I used only 1 SNP/ 2kb of gene to determine significance. Should I modify to 2 SNP?</w:t>
-      </w:r>
-    </w:p>
-  </w:comment>
-  <w:comment w:id="23" w:author="Nicole Soltis" w:date="2017-08-03T14:40:00Z" w:initials="NS">
     <w:p>
       <w:pPr>
         <w:pStyle w:val="CommentText"/>
@@ -33514,7 +33885,7 @@
 </file>
 
 <file path=customXml/itemProps1.xml><?xml version="1.0" encoding="utf-8"?>
-<ds:datastoreItem xmlns:ds="http://schemas.openxmlformats.org/officeDocument/2006/customXml" ds:itemID="{88620CFD-65CD-4193-A1A2-AFD9BE5B4785}">
+<ds:datastoreItem xmlns:ds="http://schemas.openxmlformats.org/officeDocument/2006/customXml" ds:itemID="{BE5ED46A-817D-4508-8041-C2AB6487AA49}">
   <ds:schemaRefs>
     <ds:schemaRef ds:uri="http://schemas.openxmlformats.org/officeDocument/2006/bibliography"/>
   </ds:schemaRefs>

</xml_diff>